<commit_message>
alteracao de arquivos da aula04
</commit_message>
<xml_diff>
--- a/Aula 04/Formulário ladder Clic02.docx
+++ b/Aula 04/Formulário ladder Clic02.docx
@@ -981,13 +981,13 @@
 </file>
 
 <file path=customXml/itemProps1.xml><?xml version="1.0" encoding="utf-8"?>
-<ds:datastoreItem xmlns:ds="http://schemas.openxmlformats.org/officeDocument/2006/customXml" ds:itemID="{BDE8BC4D-346E-40D2-BA9A-5D213FAA2106}"/>
+<ds:datastoreItem xmlns:ds="http://schemas.openxmlformats.org/officeDocument/2006/customXml" ds:itemID="{8D91D0B4-FD28-46F5-AF7D-CCCFAB8A804E}"/>
 </file>
 
 <file path=customXml/itemProps2.xml><?xml version="1.0" encoding="utf-8"?>
-<ds:datastoreItem xmlns:ds="http://schemas.openxmlformats.org/officeDocument/2006/customXml" ds:itemID="{2868934E-7E01-44C9-B361-0144C3556BB4}"/>
+<ds:datastoreItem xmlns:ds="http://schemas.openxmlformats.org/officeDocument/2006/customXml" ds:itemID="{D5EFE04F-F863-4F3A-B632-0C0A6E387750}"/>
 </file>
 
 <file path=customXml/itemProps3.xml><?xml version="1.0" encoding="utf-8"?>
-<ds:datastoreItem xmlns:ds="http://schemas.openxmlformats.org/officeDocument/2006/customXml" ds:itemID="{47A859B6-FA86-43A3-A1F9-79B25ABF3E30}"/>
+<ds:datastoreItem xmlns:ds="http://schemas.openxmlformats.org/officeDocument/2006/customXml" ds:itemID="{D1C8AE37-E608-4C03-964D-FFFC85E3815D}"/>
 </file>
</xml_diff>